<commit_message>
modified:   HW6/HW6Report.docx 	modified:   HW6/student-hash.cpp 	modified:   HW6/student-list.cpp 	modified:   HW6/williams_HW6.txt
</commit_message>
<xml_diff>
--- a/HW6/HW6Report.docx
+++ b/HW6/HW6Report.docx
@@ -1,6 +1,6 @@
 
 <file path=word/document.xml><?xml version="1.0" encoding="utf-8"?>
-<w:document xmlns:wpc="http://schemas.microsoft.com/office/word/2010/wordprocessingCanvas" xmlns:cx="http://schemas.microsoft.com/office/drawing/2014/chartex" xmlns:cx1="http://schemas.microsoft.com/office/drawing/2015/9/8/chartex" xmlns:cx2="http://schemas.microsoft.com/office/drawing/2015/10/21/chartex" xmlns:cx3="http://schemas.microsoft.com/office/drawing/2016/5/9/chartex" xmlns:cx4="http://schemas.microsoft.com/office/drawing/2016/5/10/chartex" xmlns:cx5="http://schemas.microsoft.com/office/drawing/2016/5/11/chartex" xmlns:cx6="http://schemas.microsoft.com/office/drawing/2016/5/12/chartex" xmlns:cx7="http://schemas.microsoft.com/office/drawing/2016/5/13/chartex" xmlns:cx8="http://schemas.microsoft.com/office/drawing/2016/5/14/chartex" xmlns:mc="http://schemas.openxmlformats.org/markup-compatibility/2006" xmlns:aink="http://schemas.microsoft.com/office/drawing/2016/ink" xmlns:am3d="http://schemas.microsoft.com/office/drawing/2017/model3d" xmlns:o="urn:schemas-microsoft-com:office:office" xmlns:r="http://schemas.openxmlformats.org/officeDocument/2006/relationships" xmlns:m="http://schemas.openxmlformats.org/officeDocument/2006/math" xmlns:v="urn:schemas-microsoft-com:vml" xmlns:wp14="http://schemas.microsoft.com/office/word/2010/wordprocessingDrawing" xmlns:wp="http://schemas.openxmlformats.org/drawingml/2006/wordprocessingDrawing" xmlns:w10="urn:schemas-microsoft-com:office:word" xmlns:w="http://schemas.openxmlformats.org/wordprocessingml/2006/main" xmlns:w14="http://schemas.microsoft.com/office/word/2010/wordml" xmlns:w15="http://schemas.microsoft.com/office/word/2012/wordml" xmlns:w16cid="http://schemas.microsoft.com/office/word/2016/wordml/cid" xmlns:w16se="http://schemas.microsoft.com/office/word/2015/wordml/symex" xmlns:wpg="http://schemas.microsoft.com/office/word/2010/wordprocessingGroup" xmlns:wpi="http://schemas.microsoft.com/office/word/2010/wordprocessingInk" xmlns:wne="http://schemas.microsoft.com/office/word/2006/wordml" xmlns:wps="http://schemas.microsoft.com/office/word/2010/wordprocessingShape" mc:Ignorable="w14 w15 w16se w16cid wp14">
+<w:document xmlns:wpc="http://schemas.microsoft.com/office/word/2010/wordprocessingCanvas" xmlns:cx="http://schemas.microsoft.com/office/drawing/2014/chartex" xmlns:cx1="http://schemas.microsoft.com/office/drawing/2015/9/8/chartex" xmlns:cx2="http://schemas.microsoft.com/office/drawing/2015/10/21/chartex" xmlns:cx3="http://schemas.microsoft.com/office/drawing/2016/5/9/chartex" xmlns:cx4="http://schemas.microsoft.com/office/drawing/2016/5/10/chartex" xmlns:cx5="http://schemas.microsoft.com/office/drawing/2016/5/11/chartex" xmlns:cx6="http://schemas.microsoft.com/office/drawing/2016/5/12/chartex" xmlns:cx7="http://schemas.microsoft.com/office/drawing/2016/5/13/chartex" xmlns:cx8="http://schemas.microsoft.com/office/drawing/2016/5/14/chartex" xmlns:mc="http://schemas.openxmlformats.org/markup-compatibility/2006" xmlns:aink="http://schemas.microsoft.com/office/drawing/2016/ink" xmlns:am3d="http://schemas.microsoft.com/office/drawing/2017/model3d" xmlns:o="urn:schemas-microsoft-com:office:office" xmlns:oel="http://schemas.microsoft.com/office/2019/extlst" xmlns:r="http://schemas.openxmlformats.org/officeDocument/2006/relationships" xmlns:m="http://schemas.openxmlformats.org/officeDocument/2006/math" xmlns:v="urn:schemas-microsoft-com:vml" xmlns:wp14="http://schemas.microsoft.com/office/word/2010/wordprocessingDrawing" xmlns:wp="http://schemas.openxmlformats.org/drawingml/2006/wordprocessingDrawing" xmlns:w10="urn:schemas-microsoft-com:office:word" xmlns:w="http://schemas.openxmlformats.org/wordprocessingml/2006/main" xmlns:w14="http://schemas.microsoft.com/office/word/2010/wordml" xmlns:w15="http://schemas.microsoft.com/office/word/2012/wordml" xmlns:w16cex="http://schemas.microsoft.com/office/word/2018/wordml/cex" xmlns:w16cid="http://schemas.microsoft.com/office/word/2016/wordml/cid" xmlns:w16="http://schemas.microsoft.com/office/word/2018/wordml" xmlns:w16du="http://schemas.microsoft.com/office/word/2023/wordml/word16du" xmlns:w16sdtdh="http://schemas.microsoft.com/office/word/2020/wordml/sdtdatahash" xmlns:w16se="http://schemas.microsoft.com/office/word/2015/wordml/symex" xmlns:wpg="http://schemas.microsoft.com/office/word/2010/wordprocessingGroup" xmlns:wpi="http://schemas.microsoft.com/office/word/2010/wordprocessingInk" xmlns:wne="http://schemas.microsoft.com/office/word/2006/wordml" xmlns:wps="http://schemas.microsoft.com/office/word/2010/wordprocessingShape" mc:Ignorable="w14 w15 w16se w16cid w16 w16cex w16sdtdh wp14">
   <w:body>
     <w:p>
       <w:pPr>
@@ -55,7 +55,13 @@
         <w:rPr>
           <w:rFonts w:ascii="Times New Roman" w:hAnsi="Times New Roman" w:cs="Times New Roman"/>
         </w:rPr>
-        <w:t>:  TBA</w:t>
+        <w:t xml:space="preserve">:  </w:t>
+      </w:r>
+      <w:r>
+        <w:rPr>
+          <w:rFonts w:ascii="Times New Roman" w:hAnsi="Times New Roman" w:cs="Times New Roman"/>
+        </w:rPr>
+        <w:t>Blake Williams</w:t>
       </w:r>
     </w:p>
     <w:p>
@@ -69,7 +75,13 @@
         <w:rPr>
           <w:rFonts w:ascii="Times New Roman" w:hAnsi="Times New Roman" w:cs="Times New Roman"/>
         </w:rPr>
-        <w:t>Date:  TBA</w:t>
+        <w:t xml:space="preserve">Date:  </w:t>
+      </w:r>
+      <w:r>
+        <w:rPr>
+          <w:rFonts w:ascii="Times New Roman" w:hAnsi="Times New Roman" w:cs="Times New Roman"/>
+        </w:rPr>
+        <w:t>4/21/2023</w:t>
       </w:r>
     </w:p>
     <w:p>
@@ -126,674 +138,207 @@
     </w:p>
     <w:p>
       <w:pPr>
-        <w:pStyle w:val="ListParagraph"/>
-        <w:numPr>
-          <w:ilvl w:val="0"/>
-          <w:numId w:val="1"/>
-        </w:numPr>
-        <w:rPr>
-          <w:rFonts w:ascii="Times New Roman" w:hAnsi="Times New Roman" w:cs="Times New Roman"/>
-        </w:rPr>
-      </w:pPr>
-      <w:r>
-        <w:rPr>
-          <w:rFonts w:ascii="Times New Roman" w:hAnsi="Times New Roman" w:cs="Times New Roman"/>
-        </w:rPr>
-        <w:t>Describe the goals of the programming assignment.</w:t>
+        <w:rPr>
+          <w:rFonts w:ascii="Times New Roman" w:hAnsi="Times New Roman" w:cs="Times New Roman"/>
+        </w:rPr>
+      </w:pPr>
+      <w:r>
+        <w:rPr>
+          <w:rFonts w:ascii="Times New Roman" w:hAnsi="Times New Roman" w:cs="Times New Roman"/>
+        </w:rPr>
+        <w:tab/>
+        <w:t>The goal of this programing assignment was to create a program that takes in a list of values then distributes it to multiple hash tables. Then the user can update the list</w:t>
+      </w:r>
+      <w:r>
+        <w:rPr>
+          <w:rFonts w:ascii="Times New Roman" w:hAnsi="Times New Roman" w:cs="Times New Roman"/>
+        </w:rPr>
+        <w:t xml:space="preserve"> which updates the name of a person to the new values the user inputs</w:t>
+      </w:r>
+      <w:r>
+        <w:rPr>
+          <w:rFonts w:ascii="Times New Roman" w:hAnsi="Times New Roman" w:cs="Times New Roman"/>
+        </w:rPr>
+        <w:t xml:space="preserve">. Or they could remove an item from the </w:t>
+      </w:r>
+      <w:r>
+        <w:rPr>
+          <w:rFonts w:ascii="Times New Roman" w:hAnsi="Times New Roman" w:cs="Times New Roman"/>
+        </w:rPr>
+        <w:t xml:space="preserve">hash table, then print out the hash table to view what contents belong to each table. When the hash tables are printed it tells how many collisions there are in a hash table. </w:t>
+      </w:r>
+      <w:r>
+        <w:rPr>
+          <w:rFonts w:ascii="Times New Roman" w:hAnsi="Times New Roman" w:cs="Times New Roman"/>
+        </w:rPr>
+        <w:t xml:space="preserve">Then the user can insert new data into the set. </w:t>
+      </w:r>
+      <w:r>
+        <w:rPr>
+          <w:rFonts w:ascii="Times New Roman" w:hAnsi="Times New Roman" w:cs="Times New Roman"/>
+        </w:rPr>
+        <w:t xml:space="preserve">Finally the user could search through the hash table for a specific name of a person. </w:t>
       </w:r>
     </w:p>
     <w:p>
       <w:pPr>
-        <w:pStyle w:val="ListParagraph"/>
-        <w:numPr>
-          <w:ilvl w:val="0"/>
-          <w:numId w:val="1"/>
-        </w:numPr>
-        <w:rPr>
-          <w:rFonts w:ascii="Times New Roman" w:hAnsi="Times New Roman" w:cs="Times New Roman"/>
-        </w:rPr>
-      </w:pPr>
-      <w:r>
-        <w:rPr>
-          <w:rFonts w:ascii="Times New Roman" w:hAnsi="Times New Roman" w:cs="Times New Roman"/>
-        </w:rPr>
-        <w:t xml:space="preserve">What </w:t>
-      </w:r>
-      <w:r>
-        <w:rPr>
-          <w:rFonts w:ascii="Times New Roman" w:hAnsi="Times New Roman" w:cs="Times New Roman"/>
-        </w:rPr>
-        <w:t xml:space="preserve">are the </w:t>
-      </w:r>
-      <w:r>
-        <w:rPr>
-          <w:rFonts w:ascii="Times New Roman" w:hAnsi="Times New Roman" w:cs="Times New Roman"/>
-        </w:rPr>
-        <w:t>program</w:t>
-      </w:r>
-      <w:r>
-        <w:rPr>
-          <w:rFonts w:ascii="Times New Roman" w:hAnsi="Times New Roman" w:cs="Times New Roman"/>
-        </w:rPr>
-        <w:t xml:space="preserve"> </w:t>
-      </w:r>
-      <w:r>
-        <w:rPr>
-          <w:rFonts w:ascii="Times New Roman" w:hAnsi="Times New Roman" w:cs="Times New Roman"/>
-        </w:rPr>
-        <w:t>inputs</w:t>
-      </w:r>
-      <w:r>
-        <w:rPr>
-          <w:rFonts w:ascii="Times New Roman" w:hAnsi="Times New Roman" w:cs="Times New Roman"/>
-        </w:rPr>
-        <w:t>?</w:t>
+        <w:rPr>
+          <w:rFonts w:ascii="Times New Roman" w:hAnsi="Times New Roman" w:cs="Times New Roman"/>
+          <w:b/>
+        </w:rPr>
+      </w:pPr>
+      <w:r>
+        <w:rPr>
+          <w:rFonts w:ascii="Times New Roman" w:hAnsi="Times New Roman" w:cs="Times New Roman"/>
+          <w:b/>
+        </w:rPr>
+        <w:t>Design:</w:t>
       </w:r>
     </w:p>
     <w:p>
       <w:pPr>
         <w:pStyle w:val="ListParagraph"/>
-        <w:numPr>
-          <w:ilvl w:val="0"/>
-          <w:numId w:val="1"/>
-        </w:numPr>
-        <w:rPr>
-          <w:rFonts w:ascii="Times New Roman" w:hAnsi="Times New Roman" w:cs="Times New Roman"/>
-        </w:rPr>
-      </w:pPr>
-      <w:r>
-        <w:rPr>
-          <w:rFonts w:ascii="Times New Roman" w:hAnsi="Times New Roman" w:cs="Times New Roman"/>
-        </w:rPr>
-        <w:t>What are the program outputs</w:t>
-      </w:r>
-      <w:r>
-        <w:rPr>
-          <w:rFonts w:ascii="Times New Roman" w:hAnsi="Times New Roman" w:cs="Times New Roman"/>
-        </w:rPr>
-        <w:t>?</w:t>
+        <w:rPr>
+          <w:rFonts w:ascii="Times New Roman" w:hAnsi="Times New Roman" w:cs="Times New Roman"/>
+        </w:rPr>
+      </w:pPr>
+      <w:r>
+        <w:rPr>
+          <w:rFonts w:ascii="Times New Roman" w:hAnsi="Times New Roman" w:cs="Times New Roman"/>
+        </w:rPr>
+        <w:t xml:space="preserve">The design of this program was pretty straightforward. First a student node class would be created which would handle each individual data package given. Then the Student-List class was created which chains individual student nodes into a list. Finally the Student-Hash class would be responsible for putting the Student-List at given indexes. </w:t>
       </w:r>
     </w:p>
     <w:p>
       <w:pPr>
-        <w:pStyle w:val="ListParagraph"/>
-        <w:numPr>
-          <w:ilvl w:val="0"/>
-          <w:numId w:val="1"/>
-        </w:numPr>
-        <w:rPr>
-          <w:rFonts w:ascii="Times New Roman" w:hAnsi="Times New Roman" w:cs="Times New Roman"/>
-        </w:rPr>
-      </w:pPr>
-      <w:r>
-        <w:rPr>
-          <w:rFonts w:ascii="Times New Roman" w:hAnsi="Times New Roman" w:cs="Times New Roman"/>
-        </w:rPr>
-        <w:t xml:space="preserve">What error handling </w:t>
-      </w:r>
-      <w:r>
-        <w:rPr>
-          <w:rFonts w:ascii="Times New Roman" w:hAnsi="Times New Roman" w:cs="Times New Roman"/>
-        </w:rPr>
-        <w:t>was required</w:t>
-      </w:r>
-      <w:r>
-        <w:rPr>
-          <w:rFonts w:ascii="Times New Roman" w:hAnsi="Times New Roman" w:cs="Times New Roman"/>
-        </w:rPr>
-        <w:t>?</w:t>
+        <w:rPr>
+          <w:rFonts w:ascii="Times New Roman" w:hAnsi="Times New Roman" w:cs="Times New Roman"/>
+          <w:b/>
+        </w:rPr>
+      </w:pPr>
+      <w:r>
+        <w:rPr>
+          <w:rFonts w:ascii="Times New Roman" w:hAnsi="Times New Roman" w:cs="Times New Roman"/>
+          <w:b/>
+        </w:rPr>
+        <w:t>Implementation:</w:t>
       </w:r>
     </w:p>
     <w:p>
       <w:pPr>
         <w:pStyle w:val="ListParagraph"/>
-        <w:numPr>
-          <w:ilvl w:val="0"/>
-          <w:numId w:val="1"/>
-        </w:numPr>
-        <w:rPr>
-          <w:rFonts w:ascii="Times New Roman" w:hAnsi="Times New Roman" w:cs="Times New Roman"/>
-        </w:rPr>
-      </w:pPr>
-      <w:r>
-        <w:rPr>
-          <w:rFonts w:ascii="Times New Roman" w:hAnsi="Times New Roman" w:cs="Times New Roman"/>
-        </w:rPr>
-        <w:t xml:space="preserve">This section should be </w:t>
-      </w:r>
-      <w:r>
-        <w:rPr>
-          <w:rFonts w:ascii="Times New Roman" w:hAnsi="Times New Roman" w:cs="Times New Roman"/>
-        </w:rPr>
-        <w:t>1-2 paragraphs long.</w:t>
+        <w:rPr>
+          <w:rFonts w:ascii="Times New Roman" w:hAnsi="Times New Roman" w:cs="Times New Roman"/>
+        </w:rPr>
+      </w:pPr>
+      <w:r>
+        <w:rPr>
+          <w:rFonts w:ascii="Times New Roman" w:hAnsi="Times New Roman" w:cs="Times New Roman"/>
+        </w:rPr>
+        <w:t xml:space="preserve">The implementation of this program went as follows. First the Student node class was created such that new nodes could be created with specific data assigned to each node. This was responsible for the getters and setters of specific data like Gender, Name, etc. Next was the Student-List class which generates the individual list of the hashes. Finally the Student-Hash is responsible for assigning the individual student list to their respective indexes. Then in main a read file function was generated to read in the provided txt file into the hash table. Then it enters into a switch statement which acts like the terminal menu for the user to select the previously mentioned options.  </w:t>
       </w:r>
     </w:p>
     <w:p>
       <w:pPr>
         <w:rPr>
           <w:rFonts w:ascii="Times New Roman" w:hAnsi="Times New Roman" w:cs="Times New Roman"/>
-        </w:rPr>
-      </w:pPr>
+          <w:b/>
+        </w:rPr>
+      </w:pPr>
+      <w:r>
+        <w:rPr>
+          <w:rFonts w:ascii="Times New Roman" w:hAnsi="Times New Roman" w:cs="Times New Roman"/>
+          <w:b/>
+        </w:rPr>
+        <w:t>Testing:</w:t>
+      </w:r>
     </w:p>
     <w:p>
       <w:pPr>
-        <w:rPr>
-          <w:rFonts w:ascii="Times New Roman" w:hAnsi="Times New Roman" w:cs="Times New Roman"/>
-          <w:b/>
-        </w:rPr>
-      </w:pPr>
-      <w:r>
-        <w:rPr>
-          <w:rFonts w:ascii="Times New Roman" w:hAnsi="Times New Roman" w:cs="Times New Roman"/>
-          <w:b/>
-        </w:rPr>
-        <w:t>Design:</w:t>
+        <w:pStyle w:val="ListParagraph"/>
+        <w:rPr>
+          <w:rFonts w:ascii="Times New Roman" w:hAnsi="Times New Roman" w:cs="Times New Roman"/>
+        </w:rPr>
+      </w:pPr>
+      <w:r>
+        <w:rPr>
+          <w:rFonts w:ascii="Times New Roman" w:hAnsi="Times New Roman" w:cs="Times New Roman"/>
+        </w:rPr>
+        <w:t xml:space="preserve">The testing of this code consisted of first making sure the switch statement only took in integers as its delimiter for the choices. Then each method was checked to make sure a user could update the hash table with a new value, delete any value, search for any value, and print all the values. There were errors before when a user would search for a </w:t>
+      </w:r>
+      <w:r>
+        <w:rPr>
+          <w:rFonts w:ascii="Times New Roman" w:hAnsi="Times New Roman" w:cs="Times New Roman"/>
+        </w:rPr>
+        <w:t xml:space="preserve">person who was not in the hash table, but with some statement checkers it now prints a notice that the given name could not be found. </w:t>
       </w:r>
     </w:p>
     <w:p>
       <w:pPr>
-        <w:pStyle w:val="ListParagraph"/>
-        <w:numPr>
-          <w:ilvl w:val="0"/>
-          <w:numId w:val="2"/>
-        </w:numPr>
-        <w:rPr>
-          <w:rFonts w:ascii="Times New Roman" w:hAnsi="Times New Roman" w:cs="Times New Roman"/>
-        </w:rPr>
-      </w:pPr>
-      <w:r>
-        <w:rPr>
-          <w:rFonts w:ascii="Times New Roman" w:hAnsi="Times New Roman" w:cs="Times New Roman"/>
-        </w:rPr>
-        <w:t xml:space="preserve">Describe the design </w:t>
-      </w:r>
-      <w:r>
-        <w:rPr>
-          <w:rFonts w:ascii="Times New Roman" w:hAnsi="Times New Roman" w:cs="Times New Roman"/>
-        </w:rPr>
-        <w:t>decisions</w:t>
-      </w:r>
-      <w:r>
-        <w:rPr>
-          <w:rFonts w:ascii="Times New Roman" w:hAnsi="Times New Roman" w:cs="Times New Roman"/>
-        </w:rPr>
-        <w:t xml:space="preserve"> you </w:t>
-      </w:r>
-      <w:r>
-        <w:rPr>
-          <w:rFonts w:ascii="Times New Roman" w:hAnsi="Times New Roman" w:cs="Times New Roman"/>
-        </w:rPr>
-        <w:t>made</w:t>
-      </w:r>
-      <w:r>
-        <w:rPr>
-          <w:rFonts w:ascii="Times New Roman" w:hAnsi="Times New Roman" w:cs="Times New Roman"/>
-        </w:rPr>
-        <w:t>.</w:t>
+        <w:rPr>
+          <w:rFonts w:ascii="Times New Roman" w:hAnsi="Times New Roman" w:cs="Times New Roman"/>
+          <w:b/>
+        </w:rPr>
+      </w:pPr>
+      <w:r>
+        <w:rPr>
+          <w:rFonts w:ascii="Times New Roman" w:hAnsi="Times New Roman" w:cs="Times New Roman"/>
+          <w:b/>
+        </w:rPr>
+        <w:t>Conclusions:</w:t>
       </w:r>
     </w:p>
     <w:p>
       <w:pPr>
         <w:pStyle w:val="ListParagraph"/>
-        <w:numPr>
-          <w:ilvl w:val="0"/>
-          <w:numId w:val="2"/>
-        </w:numPr>
-        <w:rPr>
-          <w:rFonts w:ascii="Times New Roman" w:hAnsi="Times New Roman" w:cs="Times New Roman"/>
-        </w:rPr>
-      </w:pPr>
-      <w:r>
-        <w:rPr>
-          <w:rFonts w:ascii="Times New Roman" w:hAnsi="Times New Roman" w:cs="Times New Roman"/>
-        </w:rPr>
-        <w:t>What data structures did you use?</w:t>
-      </w:r>
-    </w:p>
-    <w:p>
-      <w:pPr>
-        <w:pStyle w:val="ListParagraph"/>
-        <w:numPr>
-          <w:ilvl w:val="0"/>
-          <w:numId w:val="2"/>
-        </w:numPr>
-        <w:rPr>
-          <w:rFonts w:ascii="Times New Roman" w:hAnsi="Times New Roman" w:cs="Times New Roman"/>
-        </w:rPr>
-      </w:pPr>
-      <w:r>
-        <w:rPr>
-          <w:rFonts w:ascii="Times New Roman" w:hAnsi="Times New Roman" w:cs="Times New Roman"/>
-        </w:rPr>
-        <w:t>What algorithms did yo</w:t>
-      </w:r>
-      <w:bookmarkStart w:id="0" w:name="_GoBack"/>
-      <w:bookmarkEnd w:id="0"/>
-      <w:r>
-        <w:rPr>
-          <w:rFonts w:ascii="Times New Roman" w:hAnsi="Times New Roman" w:cs="Times New Roman"/>
-        </w:rPr>
-        <w:t>u use?</w:t>
-      </w:r>
-    </w:p>
-    <w:p>
-      <w:pPr>
-        <w:pStyle w:val="ListParagraph"/>
-        <w:numPr>
-          <w:ilvl w:val="0"/>
-          <w:numId w:val="2"/>
-        </w:numPr>
-        <w:rPr>
-          <w:rFonts w:ascii="Times New Roman" w:hAnsi="Times New Roman" w:cs="Times New Roman"/>
-        </w:rPr>
-      </w:pPr>
-      <w:r>
-        <w:rPr>
-          <w:rFonts w:ascii="Times New Roman" w:hAnsi="Times New Roman" w:cs="Times New Roman"/>
-        </w:rPr>
-        <w:t>What were pros/cons of choices above?</w:t>
-      </w:r>
-    </w:p>
-    <w:p>
-      <w:pPr>
-        <w:pStyle w:val="ListParagraph"/>
-        <w:numPr>
-          <w:ilvl w:val="0"/>
-          <w:numId w:val="2"/>
-        </w:numPr>
-        <w:rPr>
-          <w:rFonts w:ascii="Times New Roman" w:hAnsi="Times New Roman" w:cs="Times New Roman"/>
-        </w:rPr>
-      </w:pPr>
-      <w:r>
-        <w:rPr>
-          <w:rFonts w:ascii="Times New Roman" w:hAnsi="Times New Roman" w:cs="Times New Roman"/>
-        </w:rPr>
-        <w:t>This section should be 1-2 paragraphs long.</w:t>
-      </w:r>
-    </w:p>
-    <w:p>
-      <w:pPr>
-        <w:rPr>
-          <w:rFonts w:ascii="Times New Roman" w:hAnsi="Times New Roman" w:cs="Times New Roman"/>
-        </w:rPr>
-      </w:pPr>
-    </w:p>
-    <w:p>
-      <w:pPr>
-        <w:rPr>
-          <w:rFonts w:ascii="Times New Roman" w:hAnsi="Times New Roman" w:cs="Times New Roman"/>
-          <w:b/>
-        </w:rPr>
-      </w:pPr>
-      <w:r>
-        <w:rPr>
-          <w:rFonts w:ascii="Times New Roman" w:hAnsi="Times New Roman" w:cs="Times New Roman"/>
-          <w:b/>
-        </w:rPr>
-        <w:t>Implementation:</w:t>
-      </w:r>
-    </w:p>
-    <w:p>
-      <w:pPr>
-        <w:pStyle w:val="ListParagraph"/>
-        <w:numPr>
-          <w:ilvl w:val="0"/>
-          <w:numId w:val="3"/>
-        </w:numPr>
-        <w:rPr>
-          <w:rFonts w:ascii="Times New Roman" w:hAnsi="Times New Roman" w:cs="Times New Roman"/>
-        </w:rPr>
-      </w:pPr>
-      <w:r>
-        <w:rPr>
-          <w:rFonts w:ascii="Times New Roman" w:hAnsi="Times New Roman" w:cs="Times New Roman"/>
-        </w:rPr>
-        <w:t>Describe your implementation process.</w:t>
-      </w:r>
-    </w:p>
-    <w:p>
-      <w:pPr>
-        <w:pStyle w:val="ListParagraph"/>
-        <w:numPr>
-          <w:ilvl w:val="0"/>
-          <w:numId w:val="3"/>
-        </w:numPr>
-        <w:rPr>
-          <w:rFonts w:ascii="Times New Roman" w:hAnsi="Times New Roman" w:cs="Times New Roman"/>
-        </w:rPr>
-      </w:pPr>
-      <w:r>
-        <w:rPr>
-          <w:rFonts w:ascii="Times New Roman" w:hAnsi="Times New Roman" w:cs="Times New Roman"/>
-        </w:rPr>
-        <w:t xml:space="preserve">What </w:t>
-      </w:r>
-      <w:r>
-        <w:rPr>
-          <w:rFonts w:ascii="Times New Roman" w:hAnsi="Times New Roman" w:cs="Times New Roman"/>
-        </w:rPr>
-        <w:t xml:space="preserve">sample </w:t>
-      </w:r>
-      <w:r>
-        <w:rPr>
-          <w:rFonts w:ascii="Times New Roman" w:hAnsi="Times New Roman" w:cs="Times New Roman"/>
-        </w:rPr>
-        <w:t>code did you start with?</w:t>
-      </w:r>
-    </w:p>
-    <w:p>
-      <w:pPr>
-        <w:pStyle w:val="ListParagraph"/>
-        <w:numPr>
-          <w:ilvl w:val="0"/>
-          <w:numId w:val="3"/>
-        </w:numPr>
-        <w:rPr>
-          <w:rFonts w:ascii="Times New Roman" w:hAnsi="Times New Roman" w:cs="Times New Roman"/>
-        </w:rPr>
-      </w:pPr>
-      <w:r>
-        <w:rPr>
-          <w:rFonts w:ascii="Times New Roman" w:hAnsi="Times New Roman" w:cs="Times New Roman"/>
-        </w:rPr>
-        <w:t>How did you extend or adapt this code?</w:t>
-      </w:r>
-    </w:p>
-    <w:p>
-      <w:pPr>
-        <w:pStyle w:val="ListParagraph"/>
-        <w:numPr>
-          <w:ilvl w:val="0"/>
-          <w:numId w:val="3"/>
-        </w:numPr>
-        <w:rPr>
-          <w:rFonts w:ascii="Times New Roman" w:hAnsi="Times New Roman" w:cs="Times New Roman"/>
-        </w:rPr>
-      </w:pPr>
-      <w:r>
-        <w:rPr>
-          <w:rFonts w:ascii="Times New Roman" w:hAnsi="Times New Roman" w:cs="Times New Roman"/>
-        </w:rPr>
-        <w:t xml:space="preserve">What was your development timeline? </w:t>
-      </w:r>
-    </w:p>
-    <w:p>
-      <w:pPr>
-        <w:pStyle w:val="ListParagraph"/>
-        <w:numPr>
-          <w:ilvl w:val="0"/>
-          <w:numId w:val="3"/>
-        </w:numPr>
-        <w:rPr>
-          <w:rFonts w:ascii="Times New Roman" w:hAnsi="Times New Roman" w:cs="Times New Roman"/>
-        </w:rPr>
-      </w:pPr>
-      <w:r>
-        <w:rPr>
-          <w:rFonts w:ascii="Times New Roman" w:hAnsi="Times New Roman" w:cs="Times New Roman"/>
-        </w:rPr>
-        <w:t>This section should be 1-2 paragraphs long.</w:t>
-      </w:r>
-    </w:p>
-    <w:p>
-      <w:pPr>
-        <w:rPr>
-          <w:rFonts w:ascii="Times New Roman" w:hAnsi="Times New Roman" w:cs="Times New Roman"/>
-        </w:rPr>
-      </w:pPr>
-    </w:p>
-    <w:p>
-      <w:pPr>
-        <w:rPr>
-          <w:rFonts w:ascii="Times New Roman" w:hAnsi="Times New Roman" w:cs="Times New Roman"/>
-          <w:b/>
-        </w:rPr>
-      </w:pPr>
-      <w:r>
-        <w:rPr>
-          <w:rFonts w:ascii="Times New Roman" w:hAnsi="Times New Roman" w:cs="Times New Roman"/>
-          <w:b/>
-        </w:rPr>
-        <w:t>Testing:</w:t>
-      </w:r>
-    </w:p>
-    <w:p>
-      <w:pPr>
-        <w:pStyle w:val="ListParagraph"/>
-        <w:numPr>
-          <w:ilvl w:val="0"/>
-          <w:numId w:val="4"/>
-        </w:numPr>
-        <w:rPr>
-          <w:rFonts w:ascii="Times New Roman" w:hAnsi="Times New Roman" w:cs="Times New Roman"/>
-        </w:rPr>
-      </w:pPr>
-      <w:r>
-        <w:rPr>
-          <w:rFonts w:ascii="Times New Roman" w:hAnsi="Times New Roman" w:cs="Times New Roman"/>
-        </w:rPr>
-        <w:t>Describe how you tested your program.</w:t>
-      </w:r>
-    </w:p>
-    <w:p>
-      <w:pPr>
-        <w:pStyle w:val="ListParagraph"/>
-        <w:numPr>
-          <w:ilvl w:val="0"/>
-          <w:numId w:val="4"/>
-        </w:numPr>
-        <w:rPr>
-          <w:rFonts w:ascii="Times New Roman" w:hAnsi="Times New Roman" w:cs="Times New Roman"/>
-        </w:rPr>
-      </w:pPr>
-      <w:r>
-        <w:rPr>
-          <w:rFonts w:ascii="Times New Roman" w:hAnsi="Times New Roman" w:cs="Times New Roman"/>
-        </w:rPr>
-        <w:t>What were the normal inputs you used?</w:t>
-      </w:r>
-    </w:p>
-    <w:p>
-      <w:pPr>
-        <w:pStyle w:val="ListParagraph"/>
-        <w:numPr>
-          <w:ilvl w:val="0"/>
-          <w:numId w:val="4"/>
-        </w:numPr>
-        <w:rPr>
-          <w:rFonts w:ascii="Times New Roman" w:hAnsi="Times New Roman" w:cs="Times New Roman"/>
-        </w:rPr>
-      </w:pPr>
-      <w:r>
-        <w:rPr>
-          <w:rFonts w:ascii="Times New Roman" w:hAnsi="Times New Roman" w:cs="Times New Roman"/>
-        </w:rPr>
-        <w:t xml:space="preserve">What were the </w:t>
-      </w:r>
-      <w:r>
-        <w:rPr>
-          <w:rFonts w:ascii="Times New Roman" w:hAnsi="Times New Roman" w:cs="Times New Roman"/>
-        </w:rPr>
-        <w:t>special</w:t>
-      </w:r>
-      <w:r>
-        <w:rPr>
-          <w:rFonts w:ascii="Times New Roman" w:hAnsi="Times New Roman" w:cs="Times New Roman"/>
-        </w:rPr>
-        <w:t xml:space="preserve"> cases you tested?</w:t>
-      </w:r>
-    </w:p>
-    <w:p>
-      <w:pPr>
-        <w:pStyle w:val="ListParagraph"/>
-        <w:numPr>
-          <w:ilvl w:val="0"/>
-          <w:numId w:val="4"/>
-        </w:numPr>
-        <w:rPr>
-          <w:rFonts w:ascii="Times New Roman" w:hAnsi="Times New Roman" w:cs="Times New Roman"/>
-        </w:rPr>
-      </w:pPr>
-      <w:r>
-        <w:rPr>
-          <w:rFonts w:ascii="Times New Roman" w:hAnsi="Times New Roman" w:cs="Times New Roman"/>
-        </w:rPr>
-        <w:t>Did everything work as expected?</w:t>
-      </w:r>
-    </w:p>
-    <w:p>
-      <w:pPr>
-        <w:pStyle w:val="ListParagraph"/>
-        <w:numPr>
-          <w:ilvl w:val="0"/>
-          <w:numId w:val="4"/>
-        </w:numPr>
-        <w:rPr>
-          <w:rFonts w:ascii="Times New Roman" w:hAnsi="Times New Roman" w:cs="Times New Roman"/>
-        </w:rPr>
-      </w:pPr>
-      <w:r>
-        <w:rPr>
-          <w:rFonts w:ascii="Times New Roman" w:hAnsi="Times New Roman" w:cs="Times New Roman"/>
-        </w:rPr>
-        <w:t xml:space="preserve">Include </w:t>
-      </w:r>
-      <w:r>
-        <w:rPr>
-          <w:rFonts w:ascii="Times New Roman" w:hAnsi="Times New Roman" w:cs="Times New Roman"/>
-        </w:rPr>
-        <w:t>sample</w:t>
-      </w:r>
-      <w:r>
-        <w:rPr>
-          <w:rFonts w:ascii="Times New Roman" w:hAnsi="Times New Roman" w:cs="Times New Roman"/>
-        </w:rPr>
-        <w:t xml:space="preserve"> input/output from your program</w:t>
-      </w:r>
-      <w:r>
-        <w:rPr>
-          <w:rFonts w:ascii="Times New Roman" w:hAnsi="Times New Roman" w:cs="Times New Roman"/>
-        </w:rPr>
-        <w:t>.</w:t>
-      </w:r>
-    </w:p>
-    <w:p>
-      <w:pPr>
-        <w:rPr>
-          <w:rFonts w:ascii="Times New Roman" w:hAnsi="Times New Roman" w:cs="Times New Roman"/>
-        </w:rPr>
-      </w:pPr>
-    </w:p>
-    <w:p>
-      <w:pPr>
-        <w:rPr>
-          <w:rFonts w:ascii="Times New Roman" w:hAnsi="Times New Roman" w:cs="Times New Roman"/>
-          <w:b/>
-        </w:rPr>
-      </w:pPr>
-      <w:r>
-        <w:rPr>
-          <w:rFonts w:ascii="Times New Roman" w:hAnsi="Times New Roman" w:cs="Times New Roman"/>
-          <w:b/>
-        </w:rPr>
-        <w:t>Conclusions:</w:t>
-      </w:r>
-    </w:p>
-    <w:p>
-      <w:pPr>
-        <w:pStyle w:val="ListParagraph"/>
-        <w:numPr>
-          <w:ilvl w:val="0"/>
-          <w:numId w:val="5"/>
-        </w:numPr>
-        <w:rPr>
-          <w:rFonts w:ascii="Times New Roman" w:hAnsi="Times New Roman" w:cs="Times New Roman"/>
-        </w:rPr>
-      </w:pPr>
-      <w:r>
-        <w:rPr>
-          <w:rFonts w:ascii="Times New Roman" w:hAnsi="Times New Roman" w:cs="Times New Roman"/>
-        </w:rPr>
-        <w:t>Describe the overall result of the assignment.</w:t>
-      </w:r>
-    </w:p>
-    <w:p>
-      <w:pPr>
-        <w:pStyle w:val="ListParagraph"/>
-        <w:numPr>
-          <w:ilvl w:val="0"/>
-          <w:numId w:val="5"/>
-        </w:numPr>
-        <w:rPr>
-          <w:rFonts w:ascii="Times New Roman" w:hAnsi="Times New Roman" w:cs="Times New Roman"/>
-        </w:rPr>
-      </w:pPr>
-      <w:r>
-        <w:rPr>
-          <w:rFonts w:ascii="Times New Roman" w:hAnsi="Times New Roman" w:cs="Times New Roman"/>
-        </w:rPr>
-        <w:t>Was the programming project a success?</w:t>
-      </w:r>
-    </w:p>
-    <w:p>
-      <w:pPr>
-        <w:pStyle w:val="ListParagraph"/>
-        <w:numPr>
-          <w:ilvl w:val="0"/>
-          <w:numId w:val="5"/>
-        </w:numPr>
-        <w:rPr>
-          <w:rFonts w:ascii="Times New Roman" w:hAnsi="Times New Roman" w:cs="Times New Roman"/>
-        </w:rPr>
-      </w:pPr>
-      <w:r>
-        <w:rPr>
-          <w:rFonts w:ascii="Times New Roman" w:hAnsi="Times New Roman" w:cs="Times New Roman"/>
-        </w:rPr>
-        <w:t xml:space="preserve">What would you do same or </w:t>
-      </w:r>
-      <w:r>
-        <w:rPr>
-          <w:rFonts w:ascii="Times New Roman" w:hAnsi="Times New Roman" w:cs="Times New Roman"/>
-        </w:rPr>
-        <w:t>differently next time?</w:t>
-      </w:r>
-    </w:p>
-    <w:p>
-      <w:pPr>
-        <w:pStyle w:val="ListParagraph"/>
-        <w:numPr>
-          <w:ilvl w:val="0"/>
-          <w:numId w:val="5"/>
-        </w:numPr>
-        <w:rPr>
-          <w:rFonts w:ascii="Times New Roman" w:hAnsi="Times New Roman" w:cs="Times New Roman"/>
-        </w:rPr>
-      </w:pPr>
-      <w:r>
-        <w:rPr>
-          <w:rFonts w:ascii="Times New Roman" w:hAnsi="Times New Roman" w:cs="Times New Roman"/>
-        </w:rPr>
-        <w:t>How long did the project take to complete?</w:t>
-      </w:r>
-    </w:p>
-    <w:p>
-      <w:pPr>
-        <w:pStyle w:val="ListParagraph"/>
-        <w:numPr>
-          <w:ilvl w:val="0"/>
-          <w:numId w:val="5"/>
-        </w:numPr>
-        <w:rPr>
-          <w:rFonts w:ascii="Times New Roman" w:hAnsi="Times New Roman" w:cs="Times New Roman"/>
-        </w:rPr>
-      </w:pPr>
-      <w:r>
-        <w:rPr>
-          <w:rFonts w:ascii="Times New Roman" w:hAnsi="Times New Roman" w:cs="Times New Roman"/>
-        </w:rPr>
-        <w:t>This section should be 1 paragraph long.</w:t>
+        <w:rPr>
+          <w:rFonts w:ascii="Times New Roman" w:hAnsi="Times New Roman" w:cs="Times New Roman"/>
+        </w:rPr>
+      </w:pPr>
+      <w:r>
+        <w:rPr>
+          <w:rFonts w:ascii="Times New Roman" w:hAnsi="Times New Roman" w:cs="Times New Roman"/>
+        </w:rPr>
+        <w:t xml:space="preserve">The result of this project was a overall success as the user was able to read in the given txt file, </w:t>
+      </w:r>
+      <w:r>
+        <w:rPr>
+          <w:rFonts w:ascii="Times New Roman" w:hAnsi="Times New Roman" w:cs="Times New Roman"/>
+        </w:rPr>
+        <w:t xml:space="preserve">insert into the table, </w:t>
+      </w:r>
+      <w:r>
+        <w:rPr>
+          <w:rFonts w:ascii="Times New Roman" w:hAnsi="Times New Roman" w:cs="Times New Roman"/>
+        </w:rPr>
+        <w:t xml:space="preserve">update the table, delete from the table, search the table, and print the table. </w:t>
+      </w:r>
+      <w:r>
+        <w:rPr>
+          <w:rFonts w:ascii="Times New Roman" w:hAnsi="Times New Roman" w:cs="Times New Roman"/>
+        </w:rPr>
+        <w:t xml:space="preserve">With these methods working how they were intended this project can be labeled a successful project. If this project were to be continued then a method would be implemented to allow the user to insert their own created file and combine the two files into a hash table. Then find a way to </w:t>
+      </w:r>
+      <w:r>
+        <w:rPr>
+          <w:rFonts w:ascii="Times New Roman" w:hAnsi="Times New Roman" w:cs="Times New Roman"/>
+        </w:rPr>
+        <w:lastRenderedPageBreak/>
+        <w:t xml:space="preserve">store the data back into a txt file. This project took about 6 </w:t>
+      </w:r>
+      <w:proofErr w:type="spellStart"/>
+      <w:r>
+        <w:rPr>
+          <w:rFonts w:ascii="Times New Roman" w:hAnsi="Times New Roman" w:cs="Times New Roman"/>
+        </w:rPr>
+        <w:t>hrs</w:t>
+      </w:r>
+      <w:proofErr w:type="spellEnd"/>
+      <w:r>
+        <w:rPr>
+          <w:rFonts w:ascii="Times New Roman" w:hAnsi="Times New Roman" w:cs="Times New Roman"/>
+        </w:rPr>
+        <w:t xml:space="preserve"> to compete with the report. </w:t>
       </w:r>
     </w:p>
     <w:sectPr>
@@ -806,7 +351,7 @@
 </file>
 
 <file path=word/numbering.xml><?xml version="1.0" encoding="utf-8"?>
-<w:numbering xmlns:wpc="http://schemas.microsoft.com/office/word/2010/wordprocessingCanvas" xmlns:cx="http://schemas.microsoft.com/office/drawing/2014/chartex" xmlns:cx1="http://schemas.microsoft.com/office/drawing/2015/9/8/chartex" xmlns:cx2="http://schemas.microsoft.com/office/drawing/2015/10/21/chartex" xmlns:cx3="http://schemas.microsoft.com/office/drawing/2016/5/9/chartex" xmlns:cx4="http://schemas.microsoft.com/office/drawing/2016/5/10/chartex" xmlns:cx5="http://schemas.microsoft.com/office/drawing/2016/5/11/chartex" xmlns:cx6="http://schemas.microsoft.com/office/drawing/2016/5/12/chartex" xmlns:cx7="http://schemas.microsoft.com/office/drawing/2016/5/13/chartex" xmlns:cx8="http://schemas.microsoft.com/office/drawing/2016/5/14/chartex" xmlns:mc="http://schemas.openxmlformats.org/markup-compatibility/2006" xmlns:aink="http://schemas.microsoft.com/office/drawing/2016/ink" xmlns:am3d="http://schemas.microsoft.com/office/drawing/2017/model3d" xmlns:o="urn:schemas-microsoft-com:office:office" xmlns:r="http://schemas.openxmlformats.org/officeDocument/2006/relationships" xmlns:m="http://schemas.openxmlformats.org/officeDocument/2006/math" xmlns:v="urn:schemas-microsoft-com:vml" xmlns:wp14="http://schemas.microsoft.com/office/word/2010/wordprocessingDrawing" xmlns:wp="http://schemas.openxmlformats.org/drawingml/2006/wordprocessingDrawing" xmlns:w10="urn:schemas-microsoft-com:office:word" xmlns:w="http://schemas.openxmlformats.org/wordprocessingml/2006/main" xmlns:w14="http://schemas.microsoft.com/office/word/2010/wordml" xmlns:w15="http://schemas.microsoft.com/office/word/2012/wordml" xmlns:w16cid="http://schemas.microsoft.com/office/word/2016/wordml/cid" xmlns:w16se="http://schemas.microsoft.com/office/word/2015/wordml/symex" xmlns:wpg="http://schemas.microsoft.com/office/word/2010/wordprocessingGroup" xmlns:wpi="http://schemas.microsoft.com/office/word/2010/wordprocessingInk" xmlns:wne="http://schemas.microsoft.com/office/word/2006/wordml" xmlns:wps="http://schemas.microsoft.com/office/word/2010/wordprocessingShape" mc:Ignorable="w14 w15 w16se w16cid wp14">
+<w:numbering xmlns:wpc="http://schemas.microsoft.com/office/word/2010/wordprocessingCanvas" xmlns:cx="http://schemas.microsoft.com/office/drawing/2014/chartex" xmlns:cx1="http://schemas.microsoft.com/office/drawing/2015/9/8/chartex" xmlns:cx2="http://schemas.microsoft.com/office/drawing/2015/10/21/chartex" xmlns:cx3="http://schemas.microsoft.com/office/drawing/2016/5/9/chartex" xmlns:cx4="http://schemas.microsoft.com/office/drawing/2016/5/10/chartex" xmlns:cx5="http://schemas.microsoft.com/office/drawing/2016/5/11/chartex" xmlns:cx6="http://schemas.microsoft.com/office/drawing/2016/5/12/chartex" xmlns:cx7="http://schemas.microsoft.com/office/drawing/2016/5/13/chartex" xmlns:cx8="http://schemas.microsoft.com/office/drawing/2016/5/14/chartex" xmlns:mc="http://schemas.openxmlformats.org/markup-compatibility/2006" xmlns:aink="http://schemas.microsoft.com/office/drawing/2016/ink" xmlns:am3d="http://schemas.microsoft.com/office/drawing/2017/model3d" xmlns:o="urn:schemas-microsoft-com:office:office" xmlns:oel="http://schemas.microsoft.com/office/2019/extlst" xmlns:r="http://schemas.openxmlformats.org/officeDocument/2006/relationships" xmlns:m="http://schemas.openxmlformats.org/officeDocument/2006/math" xmlns:v="urn:schemas-microsoft-com:vml" xmlns:wp14="http://schemas.microsoft.com/office/word/2010/wordprocessingDrawing" xmlns:wp="http://schemas.openxmlformats.org/drawingml/2006/wordprocessingDrawing" xmlns:w10="urn:schemas-microsoft-com:office:word" xmlns:w="http://schemas.openxmlformats.org/wordprocessingml/2006/main" xmlns:w14="http://schemas.microsoft.com/office/word/2010/wordml" xmlns:w15="http://schemas.microsoft.com/office/word/2012/wordml" xmlns:w16cex="http://schemas.microsoft.com/office/word/2018/wordml/cex" xmlns:w16cid="http://schemas.microsoft.com/office/word/2016/wordml/cid" xmlns:w16="http://schemas.microsoft.com/office/word/2018/wordml" xmlns:w16du="http://schemas.microsoft.com/office/word/2023/wordml/word16du" xmlns:w16sdtdh="http://schemas.microsoft.com/office/word/2020/wordml/sdtdatahash" xmlns:w16se="http://schemas.microsoft.com/office/word/2015/wordml/symex" xmlns:wpg="http://schemas.microsoft.com/office/word/2010/wordprocessingGroup" xmlns:wpi="http://schemas.microsoft.com/office/word/2010/wordprocessingInk" xmlns:wne="http://schemas.microsoft.com/office/word/2006/wordml" xmlns:wps="http://schemas.microsoft.com/office/word/2010/wordprocessingShape" mc:Ignorable="w14 w15 w16se w16cid w16 w16cex w16sdtdh wp14">
   <w:abstractNum w:abstractNumId="0" w15:restartNumberingAfterBreak="0">
     <w:nsid w:val="11620AD0"/>
     <w:multiLevelType w:val="hybridMultilevel"/>
@@ -1372,26 +917,26 @@
       </w:rPr>
     </w:lvl>
   </w:abstractNum>
-  <w:num w:numId="1">
+  <w:num w:numId="1" w16cid:durableId="2003970759">
     <w:abstractNumId w:val="3"/>
   </w:num>
-  <w:num w:numId="2">
+  <w:num w:numId="2" w16cid:durableId="1558198576">
     <w:abstractNumId w:val="2"/>
   </w:num>
-  <w:num w:numId="3">
+  <w:num w:numId="3" w16cid:durableId="2033413924">
     <w:abstractNumId w:val="4"/>
   </w:num>
-  <w:num w:numId="4">
+  <w:num w:numId="4" w16cid:durableId="195970577">
     <w:abstractNumId w:val="1"/>
   </w:num>
-  <w:num w:numId="5">
+  <w:num w:numId="5" w16cid:durableId="1219245583">
     <w:abstractNumId w:val="0"/>
   </w:num>
 </w:numbering>
 </file>
 
 <file path=word/styles.xml><?xml version="1.0" encoding="utf-8"?>
-<w:styles xmlns:mc="http://schemas.openxmlformats.org/markup-compatibility/2006" xmlns:r="http://schemas.openxmlformats.org/officeDocument/2006/relationships" xmlns:w="http://schemas.openxmlformats.org/wordprocessingml/2006/main" xmlns:w14="http://schemas.microsoft.com/office/word/2010/wordml" xmlns:w15="http://schemas.microsoft.com/office/word/2012/wordml" xmlns:w16cid="http://schemas.microsoft.com/office/word/2016/wordml/cid" xmlns:w16se="http://schemas.microsoft.com/office/word/2015/wordml/symex" mc:Ignorable="w14 w15 w16se w16cid">
+<w:styles xmlns:mc="http://schemas.openxmlformats.org/markup-compatibility/2006" xmlns:r="http://schemas.openxmlformats.org/officeDocument/2006/relationships" xmlns:w="http://schemas.openxmlformats.org/wordprocessingml/2006/main" xmlns:w14="http://schemas.microsoft.com/office/word/2010/wordml" xmlns:w15="http://schemas.microsoft.com/office/word/2012/wordml" xmlns:w16cex="http://schemas.microsoft.com/office/word/2018/wordml/cex" xmlns:w16cid="http://schemas.microsoft.com/office/word/2016/wordml/cid" xmlns:w16="http://schemas.microsoft.com/office/word/2018/wordml" xmlns:w16sdtdh="http://schemas.microsoft.com/office/word/2020/wordml/sdtdatahash" xmlns:w16se="http://schemas.microsoft.com/office/word/2015/wordml/symex" mc:Ignorable="w14 w15 w16se w16cid w16 w16cex w16sdtdh">
   <w:docDefaults>
     <w:rPrDefault>
       <w:rPr>
@@ -1403,7 +948,7 @@
     </w:rPrDefault>
     <w:pPrDefault/>
   </w:docDefaults>
-  <w:latentStyles w:defLockedState="0" w:defUIPriority="99" w:defSemiHidden="0" w:defUnhideWhenUsed="0" w:defQFormat="0" w:count="375">
+  <w:latentStyles w:defLockedState="0" w:defUIPriority="99" w:defSemiHidden="0" w:defUnhideWhenUsed="0" w:defQFormat="0" w:count="376">
     <w:lsdException w:name="Normal" w:uiPriority="0" w:qFormat="1"/>
     <w:lsdException w:name="heading 1" w:uiPriority="9" w:qFormat="1"/>
     <w:lsdException w:name="heading 2" w:semiHidden="1" w:uiPriority="9" w:unhideWhenUsed="1" w:qFormat="1"/>
@@ -1509,7 +1054,6 @@
     <w:lsdException w:name="HTML Sample" w:semiHidden="1" w:unhideWhenUsed="1"/>
     <w:lsdException w:name="HTML Typewriter" w:semiHidden="1" w:unhideWhenUsed="1"/>
     <w:lsdException w:name="HTML Variable" w:semiHidden="1" w:unhideWhenUsed="1"/>
-    <w:lsdException w:name="Normal Table" w:semiHidden="1" w:unhideWhenUsed="1"/>
     <w:lsdException w:name="annotation subject" w:semiHidden="1" w:unhideWhenUsed="1"/>
     <w:lsdException w:name="No List" w:semiHidden="1" w:unhideWhenUsed="1"/>
     <w:lsdException w:name="Outline List 1" w:semiHidden="1" w:unhideWhenUsed="1"/>
@@ -1556,10 +1100,8 @@
     <w:lsdException w:name="Table Subtle 2" w:semiHidden="1" w:unhideWhenUsed="1"/>
     <w:lsdException w:name="Table Web 1" w:semiHidden="1" w:unhideWhenUsed="1"/>
     <w:lsdException w:name="Table Web 2" w:semiHidden="1" w:unhideWhenUsed="1"/>
-    <w:lsdException w:name="Table Web 3" w:semiHidden="1" w:unhideWhenUsed="1"/>
     <w:lsdException w:name="Balloon Text" w:semiHidden="1" w:unhideWhenUsed="1"/>
     <w:lsdException w:name="Table Grid" w:uiPriority="59"/>
-    <w:lsdException w:name="Table Theme" w:semiHidden="1" w:unhideWhenUsed="1"/>
     <w:lsdException w:name="Placeholder Text" w:semiHidden="1"/>
     <w:lsdException w:name="No Spacing" w:uiPriority="1" w:qFormat="1"/>
     <w:lsdException w:name="Light Shading" w:uiPriority="60"/>
@@ -1671,10 +1213,6 @@
     <w:lsdException w:name="Book Title" w:uiPriority="33" w:qFormat="1"/>
     <w:lsdException w:name="Bibliography" w:semiHidden="1" w:uiPriority="37" w:unhideWhenUsed="1"/>
     <w:lsdException w:name="TOC Heading" w:semiHidden="1" w:uiPriority="39" w:unhideWhenUsed="1" w:qFormat="1"/>
-    <w:lsdException w:name="Grid Table Light" w:semiHidden="1" w:unhideWhenUsed="1"/>
-    <w:lsdException w:name="Grid Table 1 Light" w:semiHidden="1" w:unhideWhenUsed="1"/>
-    <w:lsdException w:name="Grid Table 2" w:semiHidden="1" w:unhideWhenUsed="1"/>
-    <w:lsdException w:name="Grid Table 3" w:semiHidden="1" w:unhideWhenUsed="1"/>
     <w:lsdException w:name="Grid Table 4" w:uiPriority="49"/>
     <w:lsdException w:name="Grid Table 5 Dark" w:uiPriority="50"/>
     <w:lsdException w:name="Grid Table 6 Colorful" w:uiPriority="51"/>
@@ -1774,6 +1312,7 @@
     <w:lsdException w:name="Smart Hyperlink" w:semiHidden="1" w:unhideWhenUsed="1"/>
     <w:lsdException w:name="Hashtag" w:semiHidden="1" w:unhideWhenUsed="1"/>
     <w:lsdException w:name="Unresolved Mention" w:semiHidden="1" w:unhideWhenUsed="1"/>
+    <w:lsdException w:name="Smart Link" w:semiHidden="1" w:unhideWhenUsed="1"/>
   </w:latentStyles>
   <w:style w:type="paragraph" w:default="1" w:styleId="Normal">
     <w:name w:val="Normal"/>

</xml_diff>